<commit_message>
Some minor changes done in documentation
</commit_message>
<xml_diff>
--- a/Documentation/Assignment4_section6_documentation.docx
+++ b/Documentation/Assignment4_section6_documentation.docx
@@ -6,18 +6,27 @@
       <w:pPr>
         <w:pStyle w:val="NoSpacing"/>
         <w:rPr>
+          <w:rFonts w:ascii="Times New Roman" w:hAnsi="Times New Roman" w:cs="Times New Roman"/>
+          <w:sz w:val="24"/>
+          <w:szCs w:val="24"/>
           <w:lang w:val="en-US"/>
         </w:rPr>
       </w:pPr>
       <w:bookmarkStart w:id="0" w:name="_Hlk119154146"/>
       <w:r>
         <w:rPr>
+          <w:rFonts w:ascii="Times New Roman" w:hAnsi="Times New Roman" w:cs="Times New Roman"/>
+          <w:sz w:val="24"/>
+          <w:szCs w:val="24"/>
           <w:lang w:val="en-US"/>
         </w:rPr>
         <w:t xml:space="preserve">Assignment </w:t>
       </w:r>
       <w:r>
         <w:rPr>
+          <w:rFonts w:ascii="Times New Roman" w:hAnsi="Times New Roman" w:cs="Times New Roman"/>
+          <w:sz w:val="24"/>
+          <w:szCs w:val="24"/>
           <w:lang w:val="en-US"/>
         </w:rPr>
         <w:t>4 (Term Project)</w:t>
@@ -199,6 +208,7 @@
         </w:rPr>
       </w:pPr>
       <w:hyperlink r:id="rId11" w:tooltip="Compose email to Sorada Prathan" w:history="1">
+        <w:proofErr w:type="spellStart"/>
         <w:r>
           <w:rPr>
             <w:rStyle w:val="Hyperlink"/>
@@ -209,8 +219,35 @@
             <w:u w:val="none"/>
             <w:shd w:val="clear" w:color="auto" w:fill="FFFFFF"/>
           </w:rPr>
-          <w:t>Prathan, Sorada</w:t>
+          <w:t>Prathan</w:t>
         </w:r>
+        <w:proofErr w:type="spellEnd"/>
+        <w:r>
+          <w:rPr>
+            <w:rStyle w:val="Hyperlink"/>
+            <w:rFonts w:cstheme="majorBidi"/>
+            <w:color w:val="auto"/>
+            <w:spacing w:val="3"/>
+            <w:szCs w:val="24"/>
+            <w:u w:val="none"/>
+            <w:shd w:val="clear" w:color="auto" w:fill="FFFFFF"/>
+          </w:rPr>
+          <w:t xml:space="preserve">, </w:t>
+        </w:r>
+        <w:proofErr w:type="spellStart"/>
+        <w:r>
+          <w:rPr>
+            <w:rStyle w:val="Hyperlink"/>
+            <w:rFonts w:cstheme="majorBidi"/>
+            <w:color w:val="auto"/>
+            <w:spacing w:val="3"/>
+            <w:szCs w:val="24"/>
+            <w:u w:val="none"/>
+            <w:shd w:val="clear" w:color="auto" w:fill="FFFFFF"/>
+          </w:rPr>
+          <w:t>Sorada</w:t>
+        </w:r>
+        <w:proofErr w:type="spellEnd"/>
       </w:hyperlink>
     </w:p>
     <w:p>
@@ -339,8 +376,18 @@
           <w:szCs w:val="24"/>
           <w:lang w:val="en-US"/>
         </w:rPr>
-        <w:t>Zoran Sarajlic</w:t>
-      </w:r>
+        <w:t xml:space="preserve">Zoran </w:t>
+      </w:r>
+      <w:proofErr w:type="spellStart"/>
+      <w:r>
+        <w:rPr>
+          <w:rFonts w:cstheme="majorBidi"/>
+          <w:szCs w:val="24"/>
+          <w:lang w:val="en-US"/>
+        </w:rPr>
+        <w:t>Sarajlic</w:t>
+      </w:r>
+      <w:proofErr w:type="spellEnd"/>
     </w:p>
     <w:p>
       <w:pPr>
@@ -414,6 +461,13 @@
     </w:p>
     <w:sdt>
       <w:sdtPr>
+        <w:rPr>
+          <w:rFonts w:asciiTheme="majorBidi" w:eastAsiaTheme="minorHAnsi" w:hAnsiTheme="majorBidi" w:cstheme="minorBidi"/>
+          <w:color w:val="000000" w:themeColor="text1"/>
+          <w:sz w:val="24"/>
+          <w:szCs w:val="22"/>
+          <w:lang w:val="en-CA"/>
+        </w:rPr>
         <w:id w:val="-383708160"/>
         <w:docPartObj>
           <w:docPartGallery w:val="Table of Contents"/>
@@ -422,14 +476,9 @@
       </w:sdtPr>
       <w:sdtEndPr>
         <w:rPr>
-          <w:rFonts w:asciiTheme="majorBidi" w:eastAsiaTheme="minorHAnsi" w:hAnsiTheme="majorBidi" w:cstheme="minorBidi"/>
           <w:b/>
           <w:bCs/>
           <w:noProof/>
-          <w:color w:val="000000" w:themeColor="text1"/>
-          <w:sz w:val="24"/>
-          <w:szCs w:val="22"/>
-          <w:lang w:val="en-CA"/>
         </w:rPr>
       </w:sdtEndPr>
       <w:sdtContent>
@@ -1297,7 +1346,13 @@
         </w:numPr>
       </w:pPr>
       <w:r>
-        <w:t>Enroll student to the course automatically.</w:t>
+        <w:t xml:space="preserve">Enroll student to the </w:t>
+      </w:r>
+      <w:r>
+        <w:t>program</w:t>
+      </w:r>
+      <w:r>
+        <w:t xml:space="preserve"> automatically.</w:t>
       </w:r>
     </w:p>
     <w:p>
@@ -1309,7 +1364,30 @@
         </w:numPr>
       </w:pPr>
       <w:r>
-        <w:t>Display alert for full capacity of the section of particular course.</w:t>
+        <w:t xml:space="preserve">Display alert </w:t>
+      </w:r>
+      <w:r>
+        <w:t xml:space="preserve">if </w:t>
+      </w:r>
+      <w:r>
+        <w:t xml:space="preserve">capacity of </w:t>
+      </w:r>
+      <w:r>
+        <w:t>a</w:t>
+      </w:r>
+      <w:r>
+        <w:t xml:space="preserve"> section of </w:t>
+      </w:r>
+      <w:proofErr w:type="gramStart"/>
+      <w:r>
+        <w:t>particular course</w:t>
+      </w:r>
+      <w:proofErr w:type="gramEnd"/>
+      <w:r>
+        <w:t xml:space="preserve"> is fully occupied</w:t>
+      </w:r>
+      <w:r>
+        <w:t>.</w:t>
       </w:r>
     </w:p>
     <w:p>
@@ -1321,7 +1399,13 @@
         </w:numPr>
       </w:pPr>
       <w:r>
-        <w:t>Calculate student fees according to the educational intuitions’ requirement.</w:t>
+        <w:t xml:space="preserve">Calculate student fees according to the </w:t>
+      </w:r>
+      <w:r>
+        <w:t>program chosen and the type of student – domestic or international</w:t>
+      </w:r>
+      <w:r>
+        <w:t>.</w:t>
       </w:r>
     </w:p>
     <w:p>
@@ -1333,7 +1417,13 @@
         </w:numPr>
       </w:pPr>
       <w:r>
-        <w:t>Stored and backup student’s enrollment history.</w:t>
+        <w:t xml:space="preserve">Store and backup </w:t>
+      </w:r>
+      <w:r>
+        <w:t xml:space="preserve">data of </w:t>
+      </w:r>
+      <w:r>
+        <w:t>student’s enrollment history.</w:t>
       </w:r>
     </w:p>
     <w:p>
@@ -1674,302 +1764,6 @@
           <w:lang w:val="en-US"/>
         </w:rPr>
         <w:br w:type="page"/>
-      </w:r>
-    </w:p>
-    <w:p>
-      <w:pPr>
-        <w:pStyle w:val="NormalWeb"/>
-        <w:spacing w:after="0" w:afterAutospacing="0" w:line="276" w:lineRule="atLeast"/>
-        <w:rPr>
-          <w:rFonts w:asciiTheme="majorBidi" w:hAnsiTheme="majorBidi" w:cstheme="majorBidi"/>
-          <w:lang w:val="en-US"/>
-        </w:rPr>
-      </w:pPr>
-    </w:p>
-    <w:p>
-      <w:pPr>
-        <w:pStyle w:val="NormalWeb"/>
-        <w:spacing w:after="0" w:afterAutospacing="0" w:line="480" w:lineRule="auto"/>
-        <w:rPr>
-          <w:rFonts w:asciiTheme="majorBidi" w:hAnsiTheme="majorBidi" w:cstheme="majorBidi"/>
-          <w:color w:val="000000"/>
-        </w:rPr>
-      </w:pPr>
-      <w:r>
-        <w:rPr>
-          <w:rFonts w:asciiTheme="majorBidi" w:hAnsiTheme="majorBidi" w:cstheme="majorBidi"/>
-          <w:lang w:val="en-US"/>
-        </w:rPr>
-        <w:t>In the article “</w:t>
-      </w:r>
-      <w:r>
-        <w:rPr>
-          <w:rFonts w:asciiTheme="majorBidi" w:hAnsiTheme="majorBidi" w:cstheme="majorBidi"/>
-          <w:color w:val="000000"/>
-        </w:rPr>
-        <w:t>An A+ student regrets his grades</w:t>
-      </w:r>
-      <w:r>
-        <w:rPr>
-          <w:rFonts w:asciiTheme="majorBidi" w:hAnsiTheme="majorBidi" w:cstheme="majorBidi"/>
-          <w:lang w:val="en-US"/>
-        </w:rPr>
-        <w:t xml:space="preserve">” by </w:t>
-      </w:r>
-      <w:r>
-        <w:rPr>
-          <w:rFonts w:asciiTheme="majorBidi" w:hAnsiTheme="majorBidi" w:cstheme="majorBidi"/>
-          <w:color w:val="000000"/>
-        </w:rPr>
-        <w:t xml:space="preserve">Afraj Gill published in 2013, </w:t>
-      </w:r>
-      <w:r>
-        <w:rPr>
-          <w:rFonts w:asciiTheme="majorBidi" w:hAnsiTheme="majorBidi" w:cstheme="majorBidi"/>
-          <w:color w:val="000000"/>
-        </w:rPr>
-        <w:t xml:space="preserve">the author criticizes the education grading system that most people </w:t>
-      </w:r>
-      <w:r>
-        <w:rPr>
-          <w:rFonts w:asciiTheme="majorBidi" w:hAnsiTheme="majorBidi" w:cstheme="majorBidi"/>
-          <w:color w:val="000000"/>
-        </w:rPr>
-        <w:t>misconceive</w:t>
-      </w:r>
-      <w:r>
-        <w:rPr>
-          <w:rFonts w:asciiTheme="majorBidi" w:hAnsiTheme="majorBidi" w:cstheme="majorBidi"/>
-          <w:color w:val="000000"/>
-        </w:rPr>
-        <w:t xml:space="preserve"> and mistakenly </w:t>
-      </w:r>
-      <w:r>
-        <w:rPr>
-          <w:rFonts w:asciiTheme="majorBidi" w:hAnsiTheme="majorBidi" w:cstheme="majorBidi"/>
-          <w:color w:val="000000"/>
-        </w:rPr>
-        <w:t>practice education</w:t>
-      </w:r>
-      <w:r>
-        <w:rPr>
-          <w:rFonts w:asciiTheme="majorBidi" w:hAnsiTheme="majorBidi" w:cstheme="majorBidi"/>
-          <w:color w:val="000000"/>
-        </w:rPr>
-        <w:t xml:space="preserve">. The primary purpose is to </w:t>
-      </w:r>
-      <w:r>
-        <w:rPr>
-          <w:rFonts w:asciiTheme="majorBidi" w:hAnsiTheme="majorBidi" w:cstheme="majorBidi"/>
-          <w:color w:val="000000"/>
-        </w:rPr>
-        <w:t xml:space="preserve">persuade the audience </w:t>
-      </w:r>
-      <w:r>
-        <w:rPr>
-          <w:rFonts w:asciiTheme="majorBidi" w:hAnsiTheme="majorBidi" w:cstheme="majorBidi"/>
-          <w:color w:val="000000"/>
-        </w:rPr>
-        <w:t xml:space="preserve">by convincing them through </w:t>
-      </w:r>
-      <w:r>
-        <w:rPr>
-          <w:rFonts w:asciiTheme="majorBidi" w:hAnsiTheme="majorBidi" w:cstheme="majorBidi"/>
-          <w:color w:val="000000"/>
-        </w:rPr>
-        <w:t xml:space="preserve">an argument between high grades and skills needed in the future. Gill </w:t>
-      </w:r>
-      <w:r>
-        <w:rPr>
-          <w:rFonts w:asciiTheme="majorBidi" w:hAnsiTheme="majorBidi" w:cstheme="majorBidi"/>
-          <w:color w:val="000000"/>
-        </w:rPr>
-        <w:t xml:space="preserve">starts his article with </w:t>
-      </w:r>
-      <w:r>
-        <w:rPr>
-          <w:rFonts w:asciiTheme="majorBidi" w:hAnsiTheme="majorBidi" w:cstheme="majorBidi"/>
-          <w:color w:val="000000"/>
-        </w:rPr>
-        <w:t xml:space="preserve">a fact to draw the attention of the reader. </w:t>
-      </w:r>
-      <w:r>
-        <w:rPr>
-          <w:rFonts w:asciiTheme="majorBidi" w:hAnsiTheme="majorBidi" w:cstheme="majorBidi"/>
-          <w:color w:val="000000"/>
-        </w:rPr>
-        <w:t>From my perspective, despite some strengths, the author’s arguments also have some weaknesses as well.</w:t>
-      </w:r>
-    </w:p>
-    <w:p>
-      <w:pPr>
-        <w:pStyle w:val="NormalWeb"/>
-        <w:spacing w:after="0" w:afterAutospacing="0" w:line="480" w:lineRule="auto"/>
-        <w:rPr>
-          <w:rFonts w:asciiTheme="majorBidi" w:hAnsiTheme="majorBidi" w:cstheme="majorBidi"/>
-          <w:color w:val="000000"/>
-        </w:rPr>
-      </w:pPr>
-      <w:r>
-        <w:rPr>
-          <w:rFonts w:asciiTheme="majorBidi" w:hAnsiTheme="majorBidi" w:cstheme="majorBidi"/>
-          <w:color w:val="000000"/>
-        </w:rPr>
-        <w:t xml:space="preserve">In this article, Gill (2013) argues that </w:t>
-      </w:r>
-      <w:r>
-        <w:rPr>
-          <w:rFonts w:asciiTheme="majorBidi" w:hAnsiTheme="majorBidi" w:cstheme="majorBidi"/>
-          <w:color w:val="000000"/>
-        </w:rPr>
-        <w:t xml:space="preserve">most people </w:t>
-      </w:r>
-      <w:r>
-        <w:rPr>
-          <w:rFonts w:asciiTheme="majorBidi" w:hAnsiTheme="majorBidi" w:cstheme="majorBidi"/>
-          <w:color w:val="000000"/>
-        </w:rPr>
-        <w:t>falsely perceive</w:t>
-      </w:r>
-      <w:r>
-        <w:rPr>
-          <w:rFonts w:asciiTheme="majorBidi" w:hAnsiTheme="majorBidi" w:cstheme="majorBidi"/>
-          <w:color w:val="000000"/>
-        </w:rPr>
-        <w:t xml:space="preserve"> </w:t>
-      </w:r>
-      <w:r>
-        <w:rPr>
-          <w:rFonts w:asciiTheme="majorBidi" w:hAnsiTheme="majorBidi" w:cstheme="majorBidi"/>
-          <w:color w:val="000000"/>
-        </w:rPr>
-        <w:t xml:space="preserve">the </w:t>
-      </w:r>
-      <w:r>
-        <w:rPr>
-          <w:rFonts w:asciiTheme="majorBidi" w:hAnsiTheme="majorBidi" w:cstheme="majorBidi"/>
-          <w:color w:val="000000"/>
-        </w:rPr>
-        <w:t xml:space="preserve">education system by thinking that success is only based on grading. Gill </w:t>
-      </w:r>
-      <w:r>
-        <w:rPr>
-          <w:rFonts w:asciiTheme="majorBidi" w:hAnsiTheme="majorBidi" w:cstheme="majorBidi"/>
-          <w:color w:val="000000"/>
-        </w:rPr>
-        <w:t>supports</w:t>
-      </w:r>
-      <w:r>
-        <w:rPr>
-          <w:rFonts w:asciiTheme="majorBidi" w:hAnsiTheme="majorBidi" w:cstheme="majorBidi"/>
-          <w:color w:val="000000"/>
-        </w:rPr>
-        <w:t xml:space="preserve"> </w:t>
-      </w:r>
-      <w:r>
-        <w:rPr>
-          <w:rFonts w:asciiTheme="majorBidi" w:hAnsiTheme="majorBidi" w:cstheme="majorBidi"/>
-          <w:color w:val="000000"/>
-        </w:rPr>
-        <w:t xml:space="preserve">his view by </w:t>
-      </w:r>
-      <w:r>
-        <w:rPr>
-          <w:rFonts w:asciiTheme="majorBidi" w:hAnsiTheme="majorBidi" w:cstheme="majorBidi"/>
-          <w:color w:val="000000"/>
-        </w:rPr>
-        <w:t xml:space="preserve">giving his </w:t>
-      </w:r>
-      <w:r>
-        <w:rPr>
-          <w:rFonts w:asciiTheme="majorBidi" w:hAnsiTheme="majorBidi" w:cstheme="majorBidi"/>
-          <w:color w:val="000000"/>
-        </w:rPr>
-        <w:t>personal</w:t>
-      </w:r>
-      <w:r>
-        <w:rPr>
-          <w:rFonts w:asciiTheme="majorBidi" w:hAnsiTheme="majorBidi" w:cstheme="majorBidi"/>
-          <w:color w:val="000000"/>
-        </w:rPr>
-        <w:t xml:space="preserve"> experience</w:t>
-      </w:r>
-      <w:r>
-        <w:rPr>
-          <w:rFonts w:asciiTheme="majorBidi" w:hAnsiTheme="majorBidi" w:cstheme="majorBidi"/>
-          <w:color w:val="000000"/>
-        </w:rPr>
-        <w:t>s</w:t>
-      </w:r>
-      <w:r>
-        <w:rPr>
-          <w:rFonts w:asciiTheme="majorBidi" w:hAnsiTheme="majorBidi" w:cstheme="majorBidi"/>
-          <w:color w:val="000000"/>
-        </w:rPr>
-        <w:t xml:space="preserve"> in </w:t>
-      </w:r>
-      <w:r>
-        <w:rPr>
-          <w:rFonts w:asciiTheme="majorBidi" w:hAnsiTheme="majorBidi" w:cstheme="majorBidi"/>
-          <w:color w:val="000000"/>
-        </w:rPr>
-        <w:t>explaining the way the educational system through which he graduated impacted his personal and professional development.</w:t>
-      </w:r>
-      <w:r>
-        <w:rPr>
-          <w:rFonts w:asciiTheme="majorBidi" w:hAnsiTheme="majorBidi" w:cstheme="majorBidi"/>
-          <w:color w:val="000000"/>
-        </w:rPr>
-        <w:t xml:space="preserve"> Moreover, he discusses the alternative educational approach used in certain countries that is less focused on assessing students based on their grades</w:t>
-      </w:r>
-      <w:r>
-        <w:rPr>
-          <w:rFonts w:asciiTheme="majorBidi" w:hAnsiTheme="majorBidi" w:cstheme="majorBidi"/>
-          <w:color w:val="000000"/>
-        </w:rPr>
-        <w:t xml:space="preserve"> to shape the </w:t>
-      </w:r>
-      <w:r>
-        <w:rPr>
-          <w:rFonts w:asciiTheme="majorBidi" w:hAnsiTheme="majorBidi" w:cstheme="majorBidi"/>
-          <w:color w:val="000000"/>
-        </w:rPr>
-        <w:t>academic</w:t>
-      </w:r>
-      <w:r>
-        <w:rPr>
-          <w:rFonts w:asciiTheme="majorBidi" w:hAnsiTheme="majorBidi" w:cstheme="majorBidi"/>
-          <w:color w:val="000000"/>
-        </w:rPr>
-        <w:t xml:space="preserve"> point of view in learning</w:t>
-      </w:r>
-      <w:r>
-        <w:rPr>
-          <w:rFonts w:asciiTheme="majorBidi" w:hAnsiTheme="majorBidi" w:cstheme="majorBidi"/>
-          <w:color w:val="000000"/>
-        </w:rPr>
-        <w:t>.</w:t>
-      </w:r>
-      <w:r>
-        <w:rPr>
-          <w:rFonts w:asciiTheme="majorBidi" w:hAnsiTheme="majorBidi" w:cstheme="majorBidi"/>
-          <w:color w:val="000000"/>
-        </w:rPr>
-        <w:t xml:space="preserve"> In addition, Gill suggests that the current education system’s culture needs to be improved to foster student learning not merely scored in the classroom</w:t>
-      </w:r>
-      <w:r>
-        <w:rPr>
-          <w:rFonts w:asciiTheme="majorBidi" w:hAnsiTheme="majorBidi" w:cstheme="majorBidi"/>
-          <w:color w:val="000000"/>
-        </w:rPr>
-        <w:t xml:space="preserve"> but also applied in the real world</w:t>
-      </w:r>
-      <w:r>
-        <w:rPr>
-          <w:rFonts w:asciiTheme="majorBidi" w:hAnsiTheme="majorBidi" w:cstheme="majorBidi"/>
-          <w:color w:val="000000"/>
-        </w:rPr>
-        <w:t>.</w:t>
       </w:r>
     </w:p>
     <w:p>

</xml_diff>